<commit_message>
clean code & Update on report
</commit_message>
<xml_diff>
--- a/CA02 - Concurrent ticket reservation system/report-Ca2.docx
+++ b/CA02 - Concurrent ticket reservation system/report-Ca2.docx
@@ -359,7 +359,6 @@
           <w:rtl/>
           <w:lang w:bidi="fa-IR"/>
         </w:rPr>
-        <w:lastRenderedPageBreak/>
         <w:t>مقدمه</w:t>
       </w:r>
     </w:p>
@@ -522,7 +521,7 @@
         <w:bidi/>
         <w:jc w:val="both"/>
         <w:rPr>
-          <w:rFonts w:cs="B Nazanin" w:hint="cs"/>
+          <w:rFonts w:cs="B Nazanin"/>
           <w:b/>
           <w:bCs/>
           <w:sz w:val="28"/>
@@ -573,7 +572,7 @@
         <w:bidi/>
         <w:jc w:val="both"/>
         <w:rPr>
-          <w:rFonts w:cs="B Nazanin" w:hint="cs"/>
+          <w:rFonts w:cs="B Nazanin"/>
           <w:b/>
           <w:bCs/>
           <w:sz w:val="28"/>
@@ -658,7 +657,7 @@
         <w:bidi/>
         <w:jc w:val="both"/>
         <w:rPr>
-          <w:rFonts w:cs="B Nazanin" w:hint="cs"/>
+          <w:rFonts w:cs="B Nazanin"/>
           <w:b/>
           <w:bCs/>
           <w:sz w:val="28"/>
@@ -737,6 +736,7 @@
         <w:rPr>
           <w:noProof/>
         </w:rPr>
+        <w:lastRenderedPageBreak/>
         <w:drawing>
           <wp:inline distT="0" distB="0" distL="0" distR="0" wp14:anchorId="5DC5E4C7" wp14:editId="04CF5BA9">
             <wp:extent cx="4352925" cy="2343150"/>
@@ -871,7 +871,6 @@
         <w:rPr>
           <w:noProof/>
         </w:rPr>
-        <w:lastRenderedPageBreak/>
         <w:drawing>
           <wp:inline distT="0" distB="0" distL="0" distR="0" wp14:anchorId="161C06CC" wp14:editId="62506804">
             <wp:extent cx="4257675" cy="1485900"/>
@@ -945,7 +944,7 @@
         <w:bidi/>
         <w:jc w:val="both"/>
         <w:rPr>
-          <w:rFonts w:cs="B Nazanin" w:hint="cs"/>
+          <w:rFonts w:cs="B Nazanin"/>
           <w:b/>
           <w:bCs/>
           <w:sz w:val="28"/>
@@ -1025,6 +1024,7 @@
         <w:rPr>
           <w:noProof/>
         </w:rPr>
+        <w:lastRenderedPageBreak/>
         <w:drawing>
           <wp:inline distT="0" distB="0" distL="0" distR="0" wp14:anchorId="5B5309C7" wp14:editId="24D11E65">
             <wp:extent cx="5210175" cy="3524250"/>
@@ -1113,7 +1113,7 @@
         <w:bidi/>
         <w:jc w:val="both"/>
         <w:rPr>
-          <w:rFonts w:cs="B Nazanin" w:hint="cs"/>
+          <w:rFonts w:cs="B Nazanin"/>
           <w:b/>
           <w:bCs/>
           <w:sz w:val="28"/>
@@ -1218,91 +1218,91 @@
           <w:szCs w:val="28"/>
           <w:lang w:bidi="fa-IR"/>
         </w:rPr>
+        <w:t>TicketService</w:t>
+      </w:r>
+    </w:p>
+    <w:p>
+      <w:pPr>
+        <w:pStyle w:val="ListParagraph"/>
+        <w:bidi/>
+        <w:jc w:val="both"/>
+        <w:rPr>
+          <w:rFonts w:cs="B Nazanin"/>
+          <w:b/>
+          <w:bCs/>
+          <w:sz w:val="28"/>
+          <w:szCs w:val="28"/>
+          <w:rtl/>
+          <w:lang w:bidi="fa-IR"/>
+        </w:rPr>
+      </w:pPr>
+      <w:r>
+        <w:rPr>
+          <w:rFonts w:cs="B Nazanin" w:hint="cs"/>
+          <w:b/>
+          <w:bCs/>
+          <w:sz w:val="28"/>
+          <w:szCs w:val="28"/>
+          <w:rtl/>
+          <w:lang w:bidi="fa-IR"/>
+        </w:rPr>
+        <w:t>این</w:t>
+      </w:r>
+      <w:r>
+        <w:rPr>
+          <w:rFonts w:cs="B Nazanin" w:hint="cs"/>
+          <w:b/>
+          <w:bCs/>
+          <w:sz w:val="28"/>
+          <w:szCs w:val="28"/>
+          <w:rtl/>
+          <w:lang w:bidi="fa-IR"/>
+        </w:rPr>
+        <w:t xml:space="preserve"> ساختار ، لیستی از رویداد ها ، به همرا فیلد هایی برای </w:t>
+      </w:r>
+      <w:r>
+        <w:rPr>
+          <w:rFonts w:cs="B Nazanin"/>
+          <w:b/>
+          <w:bCs/>
+          <w:sz w:val="28"/>
+          <w:szCs w:val="28"/>
+          <w:lang w:bidi="fa-IR"/>
+        </w:rPr>
+        <w:t>caching</w:t>
+      </w:r>
+      <w:r>
+        <w:rPr>
+          <w:rFonts w:cs="B Nazanin" w:hint="cs"/>
+          <w:b/>
+          <w:bCs/>
+          <w:sz w:val="28"/>
+          <w:szCs w:val="28"/>
+          <w:rtl/>
+          <w:lang w:bidi="fa-IR"/>
+        </w:rPr>
+        <w:t xml:space="preserve"> و مپی از بلیط های رزرو شده ذخیره میکند. </w:t>
+      </w:r>
+    </w:p>
+    <w:p>
+      <w:pPr>
+        <w:pStyle w:val="ListParagraph"/>
+        <w:bidi/>
+        <w:jc w:val="center"/>
+        <w:rPr>
+          <w:rFonts w:cs="B Nazanin"/>
+          <w:b/>
+          <w:bCs/>
+          <w:sz w:val="28"/>
+          <w:szCs w:val="28"/>
+          <w:lang w:bidi="fa-IR"/>
+        </w:rPr>
+      </w:pPr>
+      <w:r>
+        <w:rPr>
+          <w:noProof/>
+        </w:rPr>
         <w:lastRenderedPageBreak/>
-        <w:t>TicketService</w:t>
-      </w:r>
-    </w:p>
-    <w:p>
-      <w:pPr>
-        <w:pStyle w:val="ListParagraph"/>
-        <w:bidi/>
-        <w:jc w:val="both"/>
-        <w:rPr>
-          <w:rFonts w:cs="B Nazanin"/>
-          <w:b/>
-          <w:bCs/>
-          <w:sz w:val="28"/>
-          <w:szCs w:val="28"/>
-          <w:rtl/>
-          <w:lang w:bidi="fa-IR"/>
-        </w:rPr>
-      </w:pPr>
-      <w:r>
-        <w:rPr>
-          <w:rFonts w:cs="B Nazanin" w:hint="cs"/>
-          <w:b/>
-          <w:bCs/>
-          <w:sz w:val="28"/>
-          <w:szCs w:val="28"/>
-          <w:rtl/>
-          <w:lang w:bidi="fa-IR"/>
-        </w:rPr>
-        <w:t>این</w:t>
-      </w:r>
-      <w:r>
-        <w:rPr>
-          <w:rFonts w:cs="B Nazanin" w:hint="cs"/>
-          <w:b/>
-          <w:bCs/>
-          <w:sz w:val="28"/>
-          <w:szCs w:val="28"/>
-          <w:rtl/>
-          <w:lang w:bidi="fa-IR"/>
-        </w:rPr>
-        <w:t xml:space="preserve"> ساختار ، لیستی از رویداد ها ، به همرا فیلد هایی برای </w:t>
-      </w:r>
-      <w:r>
-        <w:rPr>
-          <w:rFonts w:cs="B Nazanin"/>
-          <w:b/>
-          <w:bCs/>
-          <w:sz w:val="28"/>
-          <w:szCs w:val="28"/>
-          <w:lang w:bidi="fa-IR"/>
-        </w:rPr>
-        <w:t>caching</w:t>
-      </w:r>
-      <w:r>
-        <w:rPr>
-          <w:rFonts w:cs="B Nazanin" w:hint="cs"/>
-          <w:b/>
-          <w:bCs/>
-          <w:sz w:val="28"/>
-          <w:szCs w:val="28"/>
-          <w:rtl/>
-          <w:lang w:bidi="fa-IR"/>
-        </w:rPr>
-        <w:t xml:space="preserve"> و مپی از بلیط های رزرو شده ذخیره میکند. </w:t>
-      </w:r>
-    </w:p>
-    <w:p>
-      <w:pPr>
-        <w:pStyle w:val="ListParagraph"/>
-        <w:bidi/>
-        <w:jc w:val="center"/>
-        <w:rPr>
-          <w:rFonts w:cs="B Nazanin"/>
-          <w:b/>
-          <w:bCs/>
-          <w:sz w:val="28"/>
-          <w:szCs w:val="28"/>
-          <w:lang w:bidi="fa-IR"/>
-        </w:rPr>
-      </w:pPr>
-      <w:r>
-        <w:rPr>
-          <w:noProof/>
-        </w:rPr>
         <w:drawing>
           <wp:inline distT="0" distB="0" distL="0" distR="0" wp14:anchorId="7BDED05A" wp14:editId="2DEC034F">
             <wp:extent cx="4629150" cy="2257425"/>
@@ -1344,7 +1344,7 @@
       <w:pPr>
         <w:bidi/>
         <w:rPr>
-          <w:rFonts w:cs="B Titr" w:hint="cs"/>
+          <w:rFonts w:cs="B Titr"/>
           <w:b/>
           <w:bCs/>
           <w:sz w:val="32"/>
@@ -1420,7 +1420,7 @@
         <w:bidi/>
         <w:jc w:val="center"/>
         <w:rPr>
-          <w:rFonts w:cs="B Nazanin" w:hint="cs"/>
+          <w:rFonts w:cs="B Nazanin"/>
           <w:b/>
           <w:bCs/>
           <w:sz w:val="32"/>
@@ -1632,7 +1632,7 @@
       <w:pPr>
         <w:bidi/>
         <w:rPr>
-          <w:rFonts w:cs="B Nazanin" w:hint="cs"/>
+          <w:rFonts w:cs="B Nazanin"/>
           <w:b/>
           <w:bCs/>
           <w:sz w:val="32"/>
@@ -2970,7 +2970,7 @@
         <w:bidi/>
         <w:jc w:val="both"/>
         <w:rPr>
-          <w:rFonts w:cs="B Nazanin" w:hint="cs"/>
+          <w:rFonts w:cs="B Nazanin"/>
           <w:b/>
           <w:bCs/>
           <w:sz w:val="28"/>
@@ -3154,7 +3154,7 @@
       <w:pPr>
         <w:bidi/>
         <w:rPr>
-          <w:rFonts w:cs="B Nazanin" w:hint="cs"/>
+          <w:rFonts w:cs="B Nazanin"/>
           <w:b/>
           <w:bCs/>
           <w:sz w:val="28"/>
@@ -3197,6 +3197,299 @@
           <w:lang w:bidi="fa-IR"/>
         </w:rPr>
         <w:t xml:space="preserve"> را یکی زیاد میکند که باعث میشود درخواست بعدی بتواند وارد شود و کار خود را انجام دهد.</w:t>
+      </w:r>
+    </w:p>
+    <w:p>
+      <w:pPr>
+        <w:bidi/>
+        <w:rPr>
+          <w:rFonts w:cs="B Nazanin"/>
+          <w:b/>
+          <w:bCs/>
+          <w:sz w:val="28"/>
+          <w:szCs w:val="28"/>
+          <w:rtl/>
+          <w:lang w:bidi="fa-IR"/>
+        </w:rPr>
+      </w:pPr>
+    </w:p>
+    <w:p>
+      <w:pPr>
+        <w:bidi/>
+        <w:rPr>
+          <w:rFonts w:cs="B Nazanin"/>
+          <w:b/>
+          <w:bCs/>
+          <w:sz w:val="28"/>
+          <w:szCs w:val="28"/>
+          <w:rtl/>
+          <w:lang w:bidi="fa-IR"/>
+        </w:rPr>
+      </w:pPr>
+      <w:r>
+        <w:rPr>
+          <w:rFonts w:cs="B Nazanin" w:hint="cs"/>
+          <w:b/>
+          <w:bCs/>
+          <w:sz w:val="28"/>
+          <w:szCs w:val="28"/>
+          <w:rtl/>
+          <w:lang w:bidi="fa-IR"/>
+        </w:rPr>
+        <w:t xml:space="preserve">پیاده سازی مکانیزم </w:t>
+      </w:r>
+      <w:r>
+        <w:rPr>
+          <w:rFonts w:cs="B Nazanin"/>
+          <w:b/>
+          <w:bCs/>
+          <w:sz w:val="28"/>
+          <w:szCs w:val="28"/>
+          <w:lang w:bidi="fa-IR"/>
+        </w:rPr>
+        <w:t>Caching</w:t>
+      </w:r>
+      <w:r>
+        <w:rPr>
+          <w:rFonts w:cs="B Nazanin" w:hint="cs"/>
+          <w:b/>
+          <w:bCs/>
+          <w:sz w:val="28"/>
+          <w:szCs w:val="28"/>
+          <w:rtl/>
+          <w:lang w:bidi="fa-IR"/>
+        </w:rPr>
+        <w:t xml:space="preserve">: </w:t>
+      </w:r>
+    </w:p>
+    <w:p>
+      <w:pPr>
+        <w:bidi/>
+        <w:rPr>
+          <w:rFonts w:cs="B Nazanin" w:hint="cs"/>
+          <w:b/>
+          <w:bCs/>
+          <w:sz w:val="28"/>
+          <w:szCs w:val="28"/>
+          <w:rtl/>
+          <w:lang w:bidi="fa-IR"/>
+        </w:rPr>
+      </w:pPr>
+      <w:r>
+        <w:rPr>
+          <w:rFonts w:cs="B Nazanin" w:hint="cs"/>
+          <w:b/>
+          <w:bCs/>
+          <w:sz w:val="28"/>
+          <w:szCs w:val="28"/>
+          <w:rtl/>
+          <w:lang w:bidi="fa-IR"/>
+        </w:rPr>
+        <w:t xml:space="preserve">برای پیاده سازی این مکانیزم داخل استراکت </w:t>
+      </w:r>
+      <w:r>
+        <w:rPr>
+          <w:rFonts w:cs="B Nazanin"/>
+          <w:b/>
+          <w:bCs/>
+          <w:sz w:val="28"/>
+          <w:szCs w:val="28"/>
+          <w:lang w:bidi="fa-IR"/>
+        </w:rPr>
+        <w:t>TicketService</w:t>
+      </w:r>
+      <w:r>
+        <w:rPr>
+          <w:rFonts w:cs="B Nazanin" w:hint="cs"/>
+          <w:b/>
+          <w:bCs/>
+          <w:sz w:val="28"/>
+          <w:szCs w:val="28"/>
+          <w:rtl/>
+          <w:lang w:bidi="fa-IR"/>
+        </w:rPr>
+        <w:t xml:space="preserve"> دو متغیر اضافه شدند. یکی </w:t>
+      </w:r>
+      <w:r>
+        <w:rPr>
+          <w:rFonts w:cs="B Nazanin"/>
+          <w:b/>
+          <w:bCs/>
+          <w:sz w:val="28"/>
+          <w:szCs w:val="28"/>
+          <w:lang w:bidi="fa-IR"/>
+        </w:rPr>
+        <w:t>eventCache</w:t>
+      </w:r>
+      <w:r>
+        <w:rPr>
+          <w:rFonts w:cs="B Nazanin" w:hint="cs"/>
+          <w:b/>
+          <w:bCs/>
+          <w:sz w:val="28"/>
+          <w:szCs w:val="28"/>
+          <w:rtl/>
+          <w:lang w:bidi="fa-IR"/>
+        </w:rPr>
+        <w:t xml:space="preserve"> که لیست </w:t>
+      </w:r>
+      <w:r>
+        <w:rPr>
+          <w:rFonts w:cs="B Nazanin"/>
+          <w:b/>
+          <w:bCs/>
+          <w:sz w:val="28"/>
+          <w:szCs w:val="28"/>
+          <w:lang w:bidi="fa-IR"/>
+        </w:rPr>
+        <w:t>event</w:t>
+      </w:r>
+      <w:r>
+        <w:rPr>
+          <w:rFonts w:cs="B Nazanin" w:hint="cs"/>
+          <w:b/>
+          <w:bCs/>
+          <w:sz w:val="28"/>
+          <w:szCs w:val="28"/>
+          <w:rtl/>
+          <w:lang w:bidi="fa-IR"/>
+        </w:rPr>
+        <w:t xml:space="preserve"> ها را با کلید </w:t>
+      </w:r>
+      <w:r>
+        <w:rPr>
+          <w:rFonts w:cs="Calibri"/>
+          <w:b/>
+          <w:bCs/>
+          <w:sz w:val="28"/>
+          <w:szCs w:val="28"/>
+          <w:lang w:bidi="fa-IR"/>
+        </w:rPr>
+        <w:t>“eventList”</w:t>
+      </w:r>
+      <w:r>
+        <w:rPr>
+          <w:rFonts w:hint="cs"/>
+          <w:b/>
+          <w:bCs/>
+          <w:sz w:val="28"/>
+          <w:szCs w:val="28"/>
+          <w:rtl/>
+          <w:lang w:bidi="fa-IR"/>
+        </w:rPr>
+        <w:t xml:space="preserve"> ذخیر میکند و </w:t>
+      </w:r>
+      <w:r>
+        <w:rPr>
+          <w:b/>
+          <w:bCs/>
+          <w:sz w:val="28"/>
+          <w:szCs w:val="28"/>
+          <w:lang w:bidi="fa-IR"/>
+        </w:rPr>
+        <w:t>cacheSingle</w:t>
+      </w:r>
+      <w:r>
+        <w:rPr>
+          <w:rFonts w:hint="cs"/>
+          <w:b/>
+          <w:bCs/>
+          <w:sz w:val="28"/>
+          <w:szCs w:val="28"/>
+          <w:rtl/>
+          <w:lang w:bidi="fa-IR"/>
+        </w:rPr>
+        <w:t xml:space="preserve"> که از نوشتن همزمان چند </w:t>
+      </w:r>
+      <w:r>
+        <w:rPr>
+          <w:b/>
+          <w:bCs/>
+          <w:sz w:val="28"/>
+          <w:szCs w:val="28"/>
+          <w:lang w:bidi="fa-IR"/>
+        </w:rPr>
+        <w:t>go Routine</w:t>
+      </w:r>
+      <w:r>
+        <w:rPr>
+          <w:rFonts w:hint="cs"/>
+          <w:b/>
+          <w:bCs/>
+          <w:sz w:val="28"/>
+          <w:szCs w:val="28"/>
+          <w:rtl/>
+          <w:lang w:bidi="fa-IR"/>
+        </w:rPr>
+        <w:t xml:space="preserve"> بر روی آن جلوگیری می کند. همچنین در هر زمان که تغییری بر روی </w:t>
+      </w:r>
+      <w:r>
+        <w:rPr>
+          <w:b/>
+          <w:bCs/>
+          <w:sz w:val="28"/>
+          <w:szCs w:val="28"/>
+          <w:lang w:bidi="fa-IR"/>
+        </w:rPr>
+        <w:t>event list</w:t>
+      </w:r>
+      <w:r>
+        <w:rPr>
+          <w:rFonts w:hint="cs"/>
+          <w:b/>
+          <w:bCs/>
+          <w:sz w:val="28"/>
+          <w:szCs w:val="28"/>
+          <w:rtl/>
+          <w:lang w:bidi="fa-IR"/>
+        </w:rPr>
+        <w:t xml:space="preserve"> ها رخ دهد </w:t>
+      </w:r>
+      <w:r>
+        <w:rPr>
+          <w:b/>
+          <w:bCs/>
+          <w:sz w:val="28"/>
+          <w:szCs w:val="28"/>
+          <w:lang w:bidi="fa-IR"/>
+        </w:rPr>
+        <w:t>cache</w:t>
+      </w:r>
+      <w:r>
+        <w:rPr>
+          <w:rFonts w:hint="cs"/>
+          <w:b/>
+          <w:bCs/>
+          <w:sz w:val="28"/>
+          <w:szCs w:val="28"/>
+          <w:rtl/>
+          <w:lang w:bidi="fa-IR"/>
+        </w:rPr>
+        <w:t xml:space="preserve"> نیز آپدیت می شود.</w:t>
+      </w:r>
+      <w:r>
+        <w:rPr>
+          <w:rFonts w:hint="cs"/>
+          <w:b/>
+          <w:bCs/>
+          <w:sz w:val="28"/>
+          <w:szCs w:val="28"/>
+          <w:rtl/>
+          <w:lang w:bidi="fa-IR"/>
+        </w:rPr>
+        <w:t xml:space="preserve"> در کش ما پوینتری به داده ایونت داریم در نتیجه با آپدیت شدن ایونت کش نیز آپدیت می شود.</w:t>
+      </w:r>
+      <w:r>
+        <w:rPr>
+          <w:rFonts w:cs="B Nazanin" w:hint="cs"/>
+          <w:b/>
+          <w:bCs/>
+          <w:sz w:val="28"/>
+          <w:szCs w:val="28"/>
+          <w:rtl/>
+          <w:lang w:bidi="fa-IR"/>
+        </w:rPr>
+        <w:t xml:space="preserve"> </w:t>
       </w:r>
     </w:p>
     <w:sectPr>

</xml_diff>